<commit_message>
New Smith and Weber chaps.
</commit_message>
<xml_diff>
--- a/chaps/smith.docx
+++ b/chaps/smith.docx
@@ -755,7 +755,7 @@
           <w:sz w:val="24"/>
           <w:szCs w:val="24"/>
         </w:rPr>
-        <w:t>And his justification for freedom of movement across boarders (which in his days where parish borders) is the following:</w:t>
+        <w:t>And his justification for freedom of movement across borders (which in his days where parish borders) is the following:</w:t>
       </w:r>
     </w:p>
     <w:p>
@@ -821,7 +821,23 @@
           <w:sz w:val="24"/>
           <w:szCs w:val="24"/>
         </w:rPr>
-        <w:t xml:space="preserve"> the problem of restrictions in the labor market is that they infringe on the natural liberty of individuals and thus a problem of justice (or lack thereof).</w:t>
+        <w:t xml:space="preserve"> the problem of restrictions in the labor market is that they infringe on the natural liberty of individuals and thus </w:t>
+      </w:r>
+      <w:r>
+        <w:rPr>
+          <w:rFonts w:ascii="Courier New" w:hAnsi="Courier New" w:cs="Courier New"/>
+          <w:sz w:val="24"/>
+          <w:szCs w:val="24"/>
+        </w:rPr>
+        <w:t xml:space="preserve">are </w:t>
+      </w:r>
+      <w:r>
+        <w:rPr>
+          <w:rFonts w:ascii="Courier New" w:hAnsi="Courier New" w:cs="Courier New"/>
+          <w:sz w:val="24"/>
+          <w:szCs w:val="24"/>
+        </w:rPr>
+        <w:t>a problem of justice (or lack thereof).</w:t>
       </w:r>
     </w:p>
     <w:p>
@@ -866,7 +882,23 @@
           <w:sz w:val="24"/>
           <w:szCs w:val="24"/>
         </w:rPr>
-        <w:t>. The most effective and the most just way to increase productivity is the same. Productivity increases if workers are let free to choose where to work. And it is also an evident violation of their liberty to prevent them from doing so, which will deter a more efficient allocation of labor and thus deter a more efficient division of labor.</w:t>
+        <w:t>. The most effective and the most just way to increase productivity is the same. Productivity increases if workers are le</w:t>
+      </w:r>
+      <w:r>
+        <w:rPr>
+          <w:rFonts w:ascii="Courier New" w:hAnsi="Courier New" w:cs="Courier New"/>
+          <w:sz w:val="24"/>
+          <w:szCs w:val="24"/>
+        </w:rPr>
+        <w:t>f</w:t>
+      </w:r>
+      <w:r>
+        <w:rPr>
+          <w:rFonts w:ascii="Courier New" w:hAnsi="Courier New" w:cs="Courier New"/>
+          <w:sz w:val="24"/>
+          <w:szCs w:val="24"/>
+        </w:rPr>
+        <w:t>t free to choose where to work. And it is also an evident violation of their liberty to prevent them from doing so, which will deter a more efficient allocation of labor and thus deter a more efficient division of labor.</w:t>
       </w:r>
     </w:p>
     <w:p>
@@ -950,7 +982,23 @@
           <w:sz w:val="24"/>
           <w:szCs w:val="24"/>
         </w:rPr>
-        <w:t>. The combination of workers is thus punished by law. Masters combine too. But they do it quietly and discretely, in dinner parties or other social occasions. It is very difficult therefore to observe it. But this does not mean it does not exist. To the contrary. In addition, the laws and regulations are generally written under the influence of the masters, Smith claims, thus they do not favor worker’s requests.</w:t>
+        <w:t>. The combination of workers is thus punished by law. Masters combine too. But they do it quietly and discretely, in dinner parties or other social occasions. It is very difficult therefore to observe it. But this does not mean it does not exist. To the contrary</w:t>
+      </w:r>
+      <w:r>
+        <w:rPr>
+          <w:rFonts w:ascii="Courier New" w:hAnsi="Courier New" w:cs="Courier New"/>
+          <w:sz w:val="24"/>
+          <w:szCs w:val="24"/>
+        </w:rPr>
+        <w:t>, masters combine often</w:t>
+      </w:r>
+      <w:r>
+        <w:rPr>
+          <w:rFonts w:ascii="Courier New" w:hAnsi="Courier New" w:cs="Courier New"/>
+          <w:sz w:val="24"/>
+          <w:szCs w:val="24"/>
+        </w:rPr>
+        <w:t>. In addition, the laws and regulations are generally written under the influence of the masters, Smith claims, thus they do not favor worker’s requests.</w:t>
       </w:r>
     </w:p>
     <w:p>
@@ -969,7 +1017,23 @@
           <w:sz w:val="24"/>
           <w:szCs w:val="24"/>
         </w:rPr>
-        <w:t>But why should we care about the wages of the working poor? For several reasons, tells us Smith.</w:t>
+        <w:t>But why should we care about the wages of the working poor? For several reasons, Smith</w:t>
+      </w:r>
+      <w:r>
+        <w:rPr>
+          <w:rFonts w:ascii="Courier New" w:hAnsi="Courier New" w:cs="Courier New"/>
+          <w:sz w:val="24"/>
+          <w:szCs w:val="24"/>
+        </w:rPr>
+        <w:t xml:space="preserve"> tells us</w:t>
+      </w:r>
+      <w:r>
+        <w:rPr>
+          <w:rFonts w:ascii="Courier New" w:hAnsi="Courier New" w:cs="Courier New"/>
+          <w:sz w:val="24"/>
+          <w:szCs w:val="24"/>
+        </w:rPr>
+        <w:t>.</w:t>
       </w:r>
     </w:p>
     <w:p>
@@ -988,6 +1052,7 @@
           <w:sz w:val="24"/>
           <w:szCs w:val="24"/>
         </w:rPr>
+        <w:lastRenderedPageBreak/>
         <w:t xml:space="preserve">First of all because “it is but equity, beside, that they who feed, </w:t>
       </w:r>
       <w:proofErr w:type="spellStart"/>
@@ -1006,7 +1071,184 @@
           <w:sz w:val="24"/>
           <w:szCs w:val="24"/>
         </w:rPr>
-        <w:t xml:space="preserve">, and lodge the whole body of the people, should </w:t>
+        <w:t xml:space="preserve">, and lodge the whole body of the people, should have such a share of the produce of their own </w:t>
+      </w:r>
+      <w:proofErr w:type="spellStart"/>
+      <w:r>
+        <w:rPr>
+          <w:rFonts w:ascii="Courier New" w:hAnsi="Courier New" w:cs="Courier New"/>
+          <w:sz w:val="24"/>
+          <w:szCs w:val="24"/>
+        </w:rPr>
+        <w:t>labour</w:t>
+      </w:r>
+      <w:proofErr w:type="spellEnd"/>
+      <w:r>
+        <w:rPr>
+          <w:rFonts w:ascii="Courier New" w:hAnsi="Courier New" w:cs="Courier New"/>
+          <w:sz w:val="24"/>
+          <w:szCs w:val="24"/>
+        </w:rPr>
+        <w:t xml:space="preserve"> as to be themselves tolerably well fed, </w:t>
+      </w:r>
+      <w:proofErr w:type="spellStart"/>
+      <w:r>
+        <w:rPr>
+          <w:rFonts w:ascii="Courier New" w:hAnsi="Courier New" w:cs="Courier New"/>
+          <w:sz w:val="24"/>
+          <w:szCs w:val="24"/>
+        </w:rPr>
+        <w:t>cloathed</w:t>
+      </w:r>
+      <w:proofErr w:type="spellEnd"/>
+      <w:r>
+        <w:rPr>
+          <w:rFonts w:ascii="Courier New" w:hAnsi="Courier New" w:cs="Courier New"/>
+          <w:sz w:val="24"/>
+          <w:szCs w:val="24"/>
+        </w:rPr>
+        <w:t xml:space="preserve">, and lodged” (WN I.viii.36). But most of all because “No society can surely be flourishing and happy, of which the far greater part of the members </w:t>
+      </w:r>
+      <w:proofErr w:type="gramStart"/>
+      <w:r>
+        <w:rPr>
+          <w:rFonts w:ascii="Courier New" w:hAnsi="Courier New" w:cs="Courier New"/>
+          <w:sz w:val="24"/>
+          <w:szCs w:val="24"/>
+        </w:rPr>
+        <w:t>are</w:t>
+      </w:r>
+      <w:proofErr w:type="gramEnd"/>
+      <w:r>
+        <w:rPr>
+          <w:rFonts w:ascii="Courier New" w:hAnsi="Courier New" w:cs="Courier New"/>
+          <w:sz w:val="24"/>
+          <w:szCs w:val="24"/>
+        </w:rPr>
+        <w:t xml:space="preserve"> poor and miserable” (ibid). I would like to take notice of the use of the word “happy” here. It is not an accidental use as we will see below.</w:t>
+      </w:r>
+    </w:p>
+    <w:p>
+      <w:pPr>
+        <w:spacing w:line="360" w:lineRule="auto"/>
+        <w:ind w:firstLine="720"/>
+        <w:rPr>
+          <w:rFonts w:ascii="Courier New" w:hAnsi="Courier New" w:cs="Courier New"/>
+          <w:sz w:val="24"/>
+          <w:szCs w:val="24"/>
+        </w:rPr>
+      </w:pPr>
+      <w:r>
+        <w:rPr>
+          <w:rFonts w:ascii="Courier New" w:hAnsi="Courier New" w:cs="Courier New"/>
+          <w:sz w:val="24"/>
+          <w:szCs w:val="24"/>
+        </w:rPr>
+        <w:t xml:space="preserve">Furthermore, </w:t>
+      </w:r>
+      <w:r>
+        <w:rPr>
+          <w:rFonts w:ascii="Courier New" w:hAnsi="Courier New" w:cs="Courier New"/>
+          <w:sz w:val="24"/>
+          <w:szCs w:val="24"/>
+        </w:rPr>
+        <w:t xml:space="preserve">we can use wages to gauge if an economy </w:t>
+      </w:r>
+      <w:proofErr w:type="gramStart"/>
+      <w:r>
+        <w:rPr>
+          <w:rFonts w:ascii="Courier New" w:hAnsi="Courier New" w:cs="Courier New"/>
+          <w:sz w:val="24"/>
+          <w:szCs w:val="24"/>
+        </w:rPr>
+        <w:t xml:space="preserve">is </w:t>
+      </w:r>
+      <w:r>
+        <w:rPr>
+          <w:rFonts w:ascii="Courier New" w:hAnsi="Courier New" w:cs="Courier New"/>
+          <w:sz w:val="24"/>
+          <w:szCs w:val="24"/>
+        </w:rPr>
+        <w:t xml:space="preserve"> growing</w:t>
+      </w:r>
+      <w:proofErr w:type="gramEnd"/>
+      <w:r>
+        <w:rPr>
+          <w:rFonts w:ascii="Courier New" w:hAnsi="Courier New" w:cs="Courier New"/>
+          <w:sz w:val="24"/>
+          <w:szCs w:val="24"/>
+        </w:rPr>
+        <w:t xml:space="preserve"> </w:t>
+      </w:r>
+      <w:r>
+        <w:rPr>
+          <w:rFonts w:ascii="Courier New" w:hAnsi="Courier New" w:cs="Courier New"/>
+          <w:sz w:val="24"/>
+          <w:szCs w:val="24"/>
+        </w:rPr>
+        <w:t>or not</w:t>
+      </w:r>
+      <w:r>
+        <w:rPr>
+          <w:rFonts w:ascii="Courier New" w:hAnsi="Courier New" w:cs="Courier New"/>
+          <w:sz w:val="24"/>
+          <w:szCs w:val="24"/>
+        </w:rPr>
+        <w:t xml:space="preserve"> </w:t>
+      </w:r>
+      <w:r>
+        <w:rPr>
+          <w:rFonts w:ascii="Courier New" w:hAnsi="Courier New" w:cs="Courier New"/>
+          <w:sz w:val="24"/>
+          <w:szCs w:val="24"/>
+        </w:rPr>
+        <w:t xml:space="preserve">because they are </w:t>
+      </w:r>
+      <w:r>
+        <w:rPr>
+          <w:rFonts w:ascii="Courier New" w:hAnsi="Courier New" w:cs="Courier New"/>
+          <w:sz w:val="24"/>
+          <w:szCs w:val="24"/>
+        </w:rPr>
+        <w:t xml:space="preserve">a cause of population changes. </w:t>
+      </w:r>
+    </w:p>
+    <w:p>
+      <w:pPr>
+        <w:spacing w:line="360" w:lineRule="auto"/>
+        <w:ind w:firstLine="720"/>
+        <w:rPr>
+          <w:rFonts w:ascii="Courier New" w:hAnsi="Courier New" w:cs="Courier New"/>
+          <w:sz w:val="24"/>
+          <w:szCs w:val="24"/>
+        </w:rPr>
+      </w:pPr>
+      <w:r>
+        <w:rPr>
+          <w:rFonts w:ascii="Courier New" w:hAnsi="Courier New" w:cs="Courier New"/>
+          <w:sz w:val="24"/>
+          <w:szCs w:val="24"/>
+        </w:rPr>
+        <w:t xml:space="preserve">When there is economic growth in a society, according to Smith, there is an increase in demand for labor. The increased demand is such that masters need to compete for workers, thus breaking the cartels they otherwise would form to keep wages low. The higher wages mean that children are now an asset rather than a liability. It is not an accident, Smith says, that a widow with four children will remarry in a heartbeat in the North American colonies but not in Britain. The North American colonies are experiencing an economic boom, due to their freedom and abundance of land. Britain on the other hand is not quite a stagnant economy, but it is overregulated, both in terms of labor market and in terms of land market. Primogeniture, for Smith, puts so many unreasonable restrictions on the sale of land that it limits its productive uses and thus the possibility of growth. </w:t>
+      </w:r>
+    </w:p>
+    <w:p>
+      <w:pPr>
+        <w:spacing w:line="360" w:lineRule="auto"/>
+        <w:ind w:firstLine="720"/>
+        <w:rPr>
+          <w:rFonts w:ascii="Courier New" w:hAnsi="Courier New" w:cs="Courier New"/>
+          <w:sz w:val="24"/>
+          <w:szCs w:val="24"/>
+        </w:rPr>
+      </w:pPr>
+      <w:r>
+        <w:rPr>
+          <w:rFonts w:ascii="Courier New" w:hAnsi="Courier New" w:cs="Courier New"/>
+          <w:sz w:val="24"/>
+          <w:szCs w:val="24"/>
+        </w:rPr>
+        <w:t xml:space="preserve">The most tangible sign of the difference in economic growth is the difference in population growth. The population in Britain is said to double every five hundred years. In the North </w:t>
       </w:r>
       <w:r>
         <w:rPr>
@@ -1015,61 +1257,24 @@
           <w:szCs w:val="24"/>
         </w:rPr>
         <w:lastRenderedPageBreak/>
-        <w:t xml:space="preserve">have such a share of the produce of their own </w:t>
-      </w:r>
-      <w:proofErr w:type="spellStart"/>
-      <w:r>
-        <w:rPr>
-          <w:rFonts w:ascii="Courier New" w:hAnsi="Courier New" w:cs="Courier New"/>
-          <w:sz w:val="24"/>
-          <w:szCs w:val="24"/>
-        </w:rPr>
-        <w:t>labour</w:t>
-      </w:r>
-      <w:proofErr w:type="spellEnd"/>
-      <w:r>
-        <w:rPr>
-          <w:rFonts w:ascii="Courier New" w:hAnsi="Courier New" w:cs="Courier New"/>
-          <w:sz w:val="24"/>
-          <w:szCs w:val="24"/>
-        </w:rPr>
-        <w:t xml:space="preserve"> as to be themselves tolerably well fed, </w:t>
-      </w:r>
-      <w:proofErr w:type="spellStart"/>
-      <w:r>
-        <w:rPr>
-          <w:rFonts w:ascii="Courier New" w:hAnsi="Courier New" w:cs="Courier New"/>
-          <w:sz w:val="24"/>
-          <w:szCs w:val="24"/>
-        </w:rPr>
-        <w:t>cloathed</w:t>
-      </w:r>
-      <w:proofErr w:type="spellEnd"/>
-      <w:r>
-        <w:rPr>
-          <w:rFonts w:ascii="Courier New" w:hAnsi="Courier New" w:cs="Courier New"/>
-          <w:sz w:val="24"/>
-          <w:szCs w:val="24"/>
-        </w:rPr>
-        <w:t xml:space="preserve">, and lodged” (WN I.viii.36). But most of all because “No society can surely be flourishing and happy, of which the far greater part of the members </w:t>
-      </w:r>
-      <w:proofErr w:type="gramStart"/>
-      <w:r>
-        <w:rPr>
-          <w:rFonts w:ascii="Courier New" w:hAnsi="Courier New" w:cs="Courier New"/>
-          <w:sz w:val="24"/>
-          <w:szCs w:val="24"/>
-        </w:rPr>
-        <w:t>are</w:t>
-      </w:r>
-      <w:proofErr w:type="gramEnd"/>
-      <w:r>
-        <w:rPr>
-          <w:rFonts w:ascii="Courier New" w:hAnsi="Courier New" w:cs="Courier New"/>
-          <w:sz w:val="24"/>
-          <w:szCs w:val="24"/>
-        </w:rPr>
-        <w:t xml:space="preserve"> poor and miserable” (ibid). I would like to take notice of the use of the word “happy” here. It is not an accidental use as we will see below.</w:t>
+        <w:t>American colonies, on the other hand, the population appears to double every twenty-five years</w:t>
+      </w:r>
+      <w:r>
+        <w:rPr>
+          <w:rStyle w:val="EndnoteReference"/>
+          <w:rFonts w:ascii="Courier New" w:hAnsi="Courier New" w:cs="Courier New"/>
+          <w:sz w:val="24"/>
+          <w:szCs w:val="24"/>
+        </w:rPr>
+        <w:endnoteReference w:id="5"/>
+      </w:r>
+      <w:r>
+        <w:rPr>
+          <w:rFonts w:ascii="Courier New" w:hAnsi="Courier New" w:cs="Courier New"/>
+          <w:sz w:val="24"/>
+          <w:szCs w:val="24"/>
+        </w:rPr>
+        <w:t xml:space="preserve">. </w:t>
       </w:r>
     </w:p>
     <w:p>
@@ -1088,7 +1293,24 @@
           <w:sz w:val="24"/>
           <w:szCs w:val="24"/>
         </w:rPr>
-        <w:t xml:space="preserve">Furthermore, because wages are both an indicator of a growing economy and a cause of population changes. </w:t>
+        <w:t>Population, for Smith, adjusts to labor demand, which means it adjusts to economic growth, via wages</w:t>
+      </w:r>
+      <w:r>
+        <w:rPr>
+          <w:rStyle w:val="EndnoteReference"/>
+          <w:rFonts w:ascii="Courier New" w:hAnsi="Courier New" w:cs="Courier New"/>
+          <w:sz w:val="24"/>
+          <w:szCs w:val="24"/>
+        </w:rPr>
+        <w:endnoteReference w:id="6"/>
+      </w:r>
+      <w:r>
+        <w:rPr>
+          <w:rFonts w:ascii="Courier New" w:hAnsi="Courier New" w:cs="Courier New"/>
+          <w:sz w:val="24"/>
+          <w:szCs w:val="24"/>
+        </w:rPr>
+        <w:t>. Where labor demand is stagnant, wages are also stagnant, and so is population growth. The increase in labor demand and wages, for Smith, has little to do with the absolute level of wealth. Britain is wealthier than its North American colonies, yet, wages are lower in Britain because Britain is not growing as much as the North American colonies are (WN I.viii.23). Similarly, China is wealthier than Britain. China is possibly the wealthiest country in the world, according to Smith at his time. Yet, its level of wealth has been the same for centuries. Smith reaches this conclusion because the accounts of Marco Polo are no different from the accounts of contemporary travelling merchants. And what these accounts describe is a common practice among the low-income groups, of exposing children in the streets at night or drowning them like puppies (WN I.viii.24). The economy is stagnant, demand for labor is stagnant, wages of the working poor are stagnant, and population growth is stagnant too. People cannot afford extra children so they dispose of them.</w:t>
       </w:r>
     </w:p>
     <w:p>
@@ -1107,7 +1329,7 @@
           <w:sz w:val="24"/>
           <w:szCs w:val="24"/>
         </w:rPr>
-        <w:t xml:space="preserve">When there is economic growth in a society, according to Smith, there is an increase in demand for labor. The increased demand is such that masters need to compete for workers, thus breaking the cartels they otherwise would form to keep wages low. The higher wages mean that children are now an asset rather than a liability. It is not an accident, Smith says, that a widow with four children will remarry in a heartbeat in the North American colonies but not in Britain. The North American colonies are experiencing an economic boom, due to their freedom and abundance of land. Britain on the other hand is not quite a stagnant economy, but it is overregulated, both in terms of labor market and in terms of land market. Primogeniture, for Smith, puts so many unreasonable restrictions on the sale of land that it limits its productive uses and thus the possibility of growth. </w:t>
+        <w:t xml:space="preserve">The situation is different in Bengal, where the East India Company imposes an amount of restrictions in the labor (and goods) market that the demand for labor is so low to keep wages “to the most miserable and scanty subsistence” (WN I.viii.26). This implies that not everyone is able to obtain work, even at that miserably low wage. People thus starve or beg and die. “Want, famine, and mortality would immediately prevail” (ibid) so much so that a fertile land experienced the death from starvation of three or four hundred thousand people in a year (ibid). </w:t>
       </w:r>
     </w:p>
     <w:p>
@@ -1126,7 +1348,260 @@
           <w:sz w:val="24"/>
           <w:szCs w:val="24"/>
         </w:rPr>
-        <w:t>The most tangible sign of the difference in economic growth is the difference in population growth. The population in Britain is said to double every five hundred years. In the North American colonies, on the other hand, the population appears to double every twenty-five years</w:t>
+        <w:lastRenderedPageBreak/>
+        <w:t>Again here Smith links economic growth with happiness. A growing economy is “cheerful”; a stagnant economy is “dull”; and a declining economy is “melancholic” (WN I.viii.43), he tells us.</w:t>
+      </w:r>
+    </w:p>
+    <w:p>
+      <w:pPr>
+        <w:spacing w:line="360" w:lineRule="auto"/>
+        <w:ind w:firstLine="720"/>
+        <w:rPr>
+          <w:rFonts w:ascii="Courier New" w:hAnsi="Courier New" w:cs="Courier New"/>
+          <w:sz w:val="24"/>
+          <w:szCs w:val="24"/>
+        </w:rPr>
+      </w:pPr>
+      <w:r>
+        <w:rPr>
+          <w:rFonts w:ascii="Courier New" w:hAnsi="Courier New" w:cs="Courier New"/>
+          <w:sz w:val="24"/>
+          <w:szCs w:val="24"/>
+        </w:rPr>
+        <w:t>Why?</w:t>
+      </w:r>
+    </w:p>
+    <w:p>
+      <w:pPr>
+        <w:spacing w:line="360" w:lineRule="auto"/>
+        <w:ind w:firstLine="720"/>
+        <w:rPr>
+          <w:rFonts w:ascii="Courier New" w:hAnsi="Courier New" w:cs="Courier New"/>
+          <w:sz w:val="24"/>
+          <w:szCs w:val="24"/>
+        </w:rPr>
+      </w:pPr>
+      <w:r>
+        <w:rPr>
+          <w:rFonts w:ascii="Courier New" w:hAnsi="Courier New" w:cs="Courier New"/>
+          <w:sz w:val="24"/>
+          <w:szCs w:val="24"/>
+        </w:rPr>
+        <w:t>Drowning your infants to death, or even having them drown</w:t>
+      </w:r>
+      <w:r>
+        <w:rPr>
+          <w:rFonts w:ascii="Courier New" w:hAnsi="Courier New" w:cs="Courier New"/>
+          <w:sz w:val="24"/>
+          <w:szCs w:val="24"/>
+        </w:rPr>
+        <w:t>ed</w:t>
+      </w:r>
+      <w:r>
+        <w:rPr>
+          <w:rFonts w:ascii="Courier New" w:hAnsi="Courier New" w:cs="Courier New"/>
+          <w:sz w:val="24"/>
+          <w:szCs w:val="24"/>
+        </w:rPr>
+        <w:t xml:space="preserve"> like puppies by a specialized business, may not be an experience that generates much happiness. But unfortunately child mortality is the reality of poor countries, which experience little division of labor. In the highlands of Scotland, a woman would give birth to twenty children, only to see two of them grow to maturity (WN I.viii.37). The highlands of Scotland are also extremely poor due to the limited extent of the market. This implies, for Smith, that </w:t>
+      </w:r>
+      <w:r>
+        <w:rPr>
+          <w:rFonts w:ascii="Courier New" w:hAnsi="Courier New" w:cs="Courier New"/>
+          <w:sz w:val="24"/>
+          <w:szCs w:val="24"/>
+        </w:rPr>
+        <w:t xml:space="preserve">the </w:t>
+      </w:r>
+      <w:r>
+        <w:rPr>
+          <w:rFonts w:ascii="Courier New" w:hAnsi="Courier New" w:cs="Courier New"/>
+          <w:sz w:val="24"/>
+          <w:szCs w:val="24"/>
+        </w:rPr>
+        <w:t xml:space="preserve">division of labor is very limited too. A person needs to be his own pin maker, his own baker, his own butcher, and his own brewer. There are no porters to be found in the Highlands, differently from London, for example. The limited size of the market limits division of labor, which limits economic growth, which in its turn limits the chance to survive. A child mortality of fifty percent is the rule in other parts of the country where economic growth is not present (WN I.viii.38).  </w:t>
+      </w:r>
+    </w:p>
+    <w:p>
+      <w:pPr>
+        <w:spacing w:line="360" w:lineRule="auto"/>
+        <w:ind w:firstLine="720"/>
+        <w:rPr>
+          <w:rFonts w:ascii="Courier New" w:hAnsi="Courier New" w:cs="Courier New"/>
+          <w:sz w:val="24"/>
+          <w:szCs w:val="24"/>
+        </w:rPr>
+      </w:pPr>
+      <w:r>
+        <w:rPr>
+          <w:rFonts w:ascii="Courier New" w:hAnsi="Courier New" w:cs="Courier New"/>
+          <w:sz w:val="24"/>
+          <w:szCs w:val="24"/>
+        </w:rPr>
+        <w:t xml:space="preserve">When Smith talks about the division of labor, which is limited by the extent of the market, being the source wealth, Smith is talking about the possibilities of economic growth that take people out of absolute poverty. When markets are restricted, division of labor is restricted. And when division of labor is restricted, opulence is restricted too. And this implies that poverty and death will persist. </w:t>
+      </w:r>
+    </w:p>
+    <w:p>
+      <w:pPr>
+        <w:spacing w:line="360" w:lineRule="auto"/>
+        <w:ind w:firstLine="720"/>
+        <w:rPr>
+          <w:rFonts w:ascii="Courier New" w:hAnsi="Courier New" w:cs="Courier New"/>
+          <w:sz w:val="24"/>
+          <w:szCs w:val="24"/>
+        </w:rPr>
+      </w:pPr>
+      <w:r>
+        <w:rPr>
+          <w:rFonts w:ascii="Courier New" w:hAnsi="Courier New" w:cs="Courier New"/>
+          <w:sz w:val="24"/>
+          <w:szCs w:val="24"/>
+        </w:rPr>
+        <w:lastRenderedPageBreak/>
+        <w:t xml:space="preserve">Having high wages is thus for Smith a priority. High wages are a mark of prosperity, a source of population growth, and, remarkably of what we would call today, increasing returns to scale. High wages increase productivity and incentivize further division of labor and innovation, which increases labor demand, increases wages, and again increases productivity. And the wheel </w:t>
+      </w:r>
+      <w:r>
+        <w:rPr>
+          <w:rFonts w:ascii="Courier New" w:hAnsi="Courier New" w:cs="Courier New"/>
+          <w:sz w:val="24"/>
+          <w:szCs w:val="24"/>
+        </w:rPr>
+        <w:t>turns</w:t>
+      </w:r>
+      <w:r>
+        <w:rPr>
+          <w:rFonts w:ascii="Courier New" w:hAnsi="Courier New" w:cs="Courier New"/>
+          <w:sz w:val="24"/>
+          <w:szCs w:val="24"/>
+        </w:rPr>
+        <w:t xml:space="preserve">.  </w:t>
+      </w:r>
+    </w:p>
+    <w:p>
+      <w:pPr>
+        <w:spacing w:line="360" w:lineRule="auto"/>
+        <w:ind w:firstLine="720"/>
+        <w:rPr>
+          <w:rFonts w:ascii="Courier New" w:hAnsi="Courier New" w:cs="Courier New"/>
+          <w:sz w:val="24"/>
+          <w:szCs w:val="24"/>
+        </w:rPr>
+      </w:pPr>
+      <w:r>
+        <w:rPr>
+          <w:rFonts w:ascii="Courier New" w:hAnsi="Courier New" w:cs="Courier New"/>
+          <w:sz w:val="24"/>
+          <w:szCs w:val="24"/>
+        </w:rPr>
+        <w:t xml:space="preserve">Let’s see in detail how this works. </w:t>
+      </w:r>
+    </w:p>
+    <w:p>
+      <w:pPr>
+        <w:spacing w:line="360" w:lineRule="auto"/>
+        <w:ind w:firstLine="720"/>
+        <w:rPr>
+          <w:rFonts w:ascii="Courier New" w:hAnsi="Courier New" w:cs="Courier New"/>
+          <w:sz w:val="24"/>
+          <w:szCs w:val="24"/>
+        </w:rPr>
+      </w:pPr>
+      <w:r>
+        <w:rPr>
+          <w:rFonts w:ascii="Courier New" w:hAnsi="Courier New" w:cs="Courier New"/>
+          <w:sz w:val="24"/>
+          <w:szCs w:val="24"/>
+        </w:rPr>
+        <w:t xml:space="preserve">First of all, increasing wages comes from an increasing demand for labor, as we saw. That increasing demand is possible when labor market restrictions drop and when trade monopolies allow for an increasing size of the market. It is not an accident that Smith sees the discovery of the navigable routes to the East Indies and to America the two most important discoveries in humankind. They expand the market and allow for </w:t>
+      </w:r>
+      <w:r>
+        <w:rPr>
+          <w:rFonts w:ascii="Courier New" w:hAnsi="Courier New" w:cs="Courier New"/>
+          <w:sz w:val="24"/>
+          <w:szCs w:val="24"/>
+        </w:rPr>
+        <w:t xml:space="preserve">an increased </w:t>
+      </w:r>
+      <w:r>
+        <w:rPr>
+          <w:rFonts w:ascii="Courier New" w:hAnsi="Courier New" w:cs="Courier New"/>
+          <w:sz w:val="24"/>
+          <w:szCs w:val="24"/>
+        </w:rPr>
+        <w:t xml:space="preserve">division of labor, which increased demand for labor, increased wages and allowed for an increased opulence, despite the monopolies and the massacre of indigenous populations. </w:t>
+      </w:r>
+    </w:p>
+    <w:p>
+      <w:pPr>
+        <w:spacing w:line="360" w:lineRule="auto"/>
+        <w:ind w:firstLine="720"/>
+        <w:rPr>
+          <w:rFonts w:ascii="Courier New" w:hAnsi="Courier New" w:cs="Courier New"/>
+          <w:sz w:val="24"/>
+          <w:szCs w:val="24"/>
+        </w:rPr>
+      </w:pPr>
+      <w:r>
+        <w:rPr>
+          <w:rFonts w:ascii="Courier New" w:hAnsi="Courier New" w:cs="Courier New"/>
+          <w:sz w:val="24"/>
+          <w:szCs w:val="24"/>
+        </w:rPr>
+        <w:t xml:space="preserve">Second of all, workers respond to incentives, according to Smith. Low wages give less incentives to work than high wages. It is true that high wages may occasionally cause an increase in leisure, but </w:t>
+      </w:r>
+    </w:p>
+    <w:p>
+      <w:pPr>
+        <w:spacing w:line="360" w:lineRule="auto"/>
+        <w:ind w:left="720"/>
+        <w:rPr>
+          <w:rFonts w:ascii="Courier New" w:hAnsi="Courier New" w:cs="Courier New"/>
+          <w:sz w:val="24"/>
+          <w:szCs w:val="24"/>
+        </w:rPr>
+      </w:pPr>
+      <w:r>
+        <w:rPr>
+          <w:rFonts w:ascii="Courier New" w:hAnsi="Courier New" w:cs="Courier New"/>
+          <w:sz w:val="24"/>
+          <w:szCs w:val="24"/>
+        </w:rPr>
+        <w:t>that is should have this effect upon the greater part, of that men in general should work better when they are ill fed than when they are well fed, when they are disheartened than when they are in good spirits, when they are frequently sick than when they are generally in good health, seems not very probable (WN I.viii.45)</w:t>
+      </w:r>
+    </w:p>
+    <w:p>
+      <w:pPr>
+        <w:spacing w:line="360" w:lineRule="auto"/>
+        <w:rPr>
+          <w:rFonts w:ascii="Courier New" w:hAnsi="Courier New" w:cs="Courier New"/>
+          <w:sz w:val="24"/>
+          <w:szCs w:val="24"/>
+        </w:rPr>
+      </w:pPr>
+      <w:r>
+        <w:rPr>
+          <w:rFonts w:ascii="Courier New" w:hAnsi="Courier New" w:cs="Courier New"/>
+          <w:sz w:val="24"/>
+          <w:szCs w:val="24"/>
+        </w:rPr>
+        <w:lastRenderedPageBreak/>
+        <w:t xml:space="preserve">Yet, in Smith’s time, the idea of a backward bending labor supply, as we call it today, had a peculiar twist. Low wages were considered key to increase international competitiveness and thus to better a country’s balance of trade. In addition, poverty was often associated with natural slothfulness. Poor people are poor because they are naturally lazy. If one does not give them a reason to work, they will not; and they will spend their time in debauching activities. It is thus imperative, some of Smith’s contemporary would claim, to keep the working poor’s wages to a minimum, that is, to impose a maximum wage by law on the poor, so that they will keep working and not drinking. Smith objects </w:t>
+      </w:r>
+      <w:r>
+        <w:rPr>
+          <w:rFonts w:ascii="Courier New" w:hAnsi="Courier New" w:cs="Courier New"/>
+          <w:sz w:val="24"/>
+          <w:szCs w:val="24"/>
+        </w:rPr>
+        <w:t xml:space="preserve">to </w:t>
+      </w:r>
+      <w:r>
+        <w:rPr>
+          <w:rFonts w:ascii="Courier New" w:hAnsi="Courier New" w:cs="Courier New"/>
+          <w:sz w:val="24"/>
+          <w:szCs w:val="24"/>
+        </w:rPr>
+        <w:t>these ideas</w:t>
       </w:r>
       <w:r>
         <w:rPr>
@@ -1135,15 +1610,15 @@
           <w:sz w:val="24"/>
           <w:szCs w:val="24"/>
         </w:rPr>
-        <w:endnoteReference w:id="5"/>
-      </w:r>
-      <w:r>
-        <w:rPr>
-          <w:rFonts w:ascii="Courier New" w:hAnsi="Courier New" w:cs="Courier New"/>
-          <w:sz w:val="24"/>
-          <w:szCs w:val="24"/>
-        </w:rPr>
-        <w:t xml:space="preserve">. </w:t>
+        <w:endnoteReference w:id="7"/>
+      </w:r>
+      <w:r>
+        <w:rPr>
+          <w:rFonts w:ascii="Courier New" w:hAnsi="Courier New" w:cs="Courier New"/>
+          <w:sz w:val="24"/>
+          <w:szCs w:val="24"/>
+        </w:rPr>
+        <w:t>.</w:t>
       </w:r>
     </w:p>
     <w:p>
@@ -1162,25 +1637,116 @@
           <w:sz w:val="24"/>
           <w:szCs w:val="24"/>
         </w:rPr>
+        <w:t xml:space="preserve">First of all, as we saw, for Smith the division of labor is the source of opulence as it allows </w:t>
+      </w:r>
+      <w:r>
+        <w:rPr>
+          <w:rFonts w:ascii="Courier New" w:hAnsi="Courier New" w:cs="Courier New"/>
+          <w:sz w:val="24"/>
+          <w:szCs w:val="24"/>
+        </w:rPr>
+        <w:t xml:space="preserve">the </w:t>
+      </w:r>
+      <w:r>
+        <w:rPr>
+          <w:rFonts w:ascii="Courier New" w:hAnsi="Courier New" w:cs="Courier New"/>
+          <w:sz w:val="24"/>
+          <w:szCs w:val="24"/>
+        </w:rPr>
+        <w:t>develop</w:t>
+      </w:r>
+      <w:r>
+        <w:rPr>
+          <w:rFonts w:ascii="Courier New" w:hAnsi="Courier New" w:cs="Courier New"/>
+          <w:sz w:val="24"/>
+          <w:szCs w:val="24"/>
+        </w:rPr>
+        <w:t>ment of</w:t>
+      </w:r>
+      <w:r>
+        <w:rPr>
+          <w:rFonts w:ascii="Courier New" w:hAnsi="Courier New" w:cs="Courier New"/>
+          <w:sz w:val="24"/>
+          <w:szCs w:val="24"/>
+        </w:rPr>
+        <w:t xml:space="preserve"> specialized skills which increase productivity. What is relevant to note here is that for Smith, specialization does not derive from comparative advantages, rather, special talents and skills are a consequence of specialization. It is indeed difficult to note any difference in talents in children before the age of six or eight, in Smith’s account. It is only after that age, the age in which children begin to work, that one starts to see differences. Those differences are the consequences of their employment or education, are the consequences of nurture not of nature, as we would say today</w:t>
+      </w:r>
+      <w:r>
+        <w:rPr>
+          <w:rStyle w:val="EndnoteReference"/>
+          <w:rFonts w:ascii="Courier New" w:hAnsi="Courier New" w:cs="Courier New"/>
+          <w:sz w:val="24"/>
+          <w:szCs w:val="24"/>
+        </w:rPr>
+        <w:endnoteReference w:id="8"/>
+      </w:r>
+      <w:r>
+        <w:rPr>
+          <w:rFonts w:ascii="Courier New" w:hAnsi="Courier New" w:cs="Courier New"/>
+          <w:sz w:val="24"/>
+          <w:szCs w:val="24"/>
+        </w:rPr>
+        <w:t>. So for Smith nobody is lazy or slothful by nature. But “laziness” is a result of incentives.</w:t>
+      </w:r>
+    </w:p>
+    <w:p>
+      <w:pPr>
+        <w:spacing w:line="360" w:lineRule="auto"/>
+        <w:ind w:firstLine="720"/>
+        <w:rPr>
+          <w:rFonts w:ascii="Courier New" w:hAnsi="Courier New" w:cs="Courier New"/>
+          <w:sz w:val="24"/>
+          <w:szCs w:val="24"/>
+        </w:rPr>
+      </w:pPr>
+      <w:r>
+        <w:rPr>
+          <w:rFonts w:ascii="Courier New" w:hAnsi="Courier New" w:cs="Courier New"/>
+          <w:sz w:val="24"/>
+          <w:szCs w:val="24"/>
+        </w:rPr>
+        <w:t xml:space="preserve">Smith agrees that it is true that some workers who are (well) paid by piece, work only four days a week. But for Smith this is because they exhausted themselves in those four days and they do not have any more energy to work the rest of the week. The higher wages induced them to work harder, not less. Higher wages increase productivity, not decrease it (WN I.viii.44). </w:t>
+      </w:r>
+      <w:r>
+        <w:rPr>
+          <w:rFonts w:ascii="Courier New" w:hAnsi="Courier New" w:cs="Courier New"/>
+          <w:sz w:val="24"/>
+          <w:szCs w:val="24"/>
+        </w:rPr>
         <w:lastRenderedPageBreak/>
-        <w:t>Population, for Smith, adjusts to labor demand, which means it adjusts to economic growth, via wages</w:t>
-      </w:r>
-      <w:r>
-        <w:rPr>
-          <w:rStyle w:val="EndnoteReference"/>
-          <w:rFonts w:ascii="Courier New" w:hAnsi="Courier New" w:cs="Courier New"/>
-          <w:sz w:val="24"/>
-          <w:szCs w:val="24"/>
-        </w:rPr>
-        <w:endnoteReference w:id="6"/>
-      </w:r>
-      <w:r>
-        <w:rPr>
-          <w:rFonts w:ascii="Courier New" w:hAnsi="Courier New" w:cs="Courier New"/>
-          <w:sz w:val="24"/>
-          <w:szCs w:val="24"/>
-        </w:rPr>
-        <w:t>. Where labor demand is stagnant, wages are also stagnant, and so is population growth. The increase in labor demand and wages, for Smith, has little to do with the absolute level of wealth. Britain is wealthier than its North American colonies, yet, wages are lower in Britain because Britain is not growing as much as the North American colonies are (WN I.viii.23). Similarly, China is wealthier than Britain. China is possibly the wealthiest country in the world, according to Smith at his time. Yet, its level of wealth has been the same for centuries. Smith reaches this conclusion because the accounts of Marco Polo are no different from the accounts of contemporary travelling merchants. And what these accounts describe is a common practice among the low-income groups, of exposing children in the streets at night or drowning them like puppies (WN I.viii.24). The economy is stagnant, demand for labor is stagnant, wages of the working poor are stagnant, and population growth is stagnant too. People cannot afford extra children so they dispose of them.</w:t>
+        <w:t>Indeed, Smith speculates, if wages were consistently higher, and work moderate, people would spread out their work over</w:t>
+      </w:r>
+      <w:r>
+        <w:rPr>
+          <w:rFonts w:ascii="Courier New" w:hAnsi="Courier New" w:cs="Courier New"/>
+          <w:sz w:val="24"/>
+          <w:szCs w:val="24"/>
+        </w:rPr>
+        <w:t xml:space="preserve"> </w:t>
+      </w:r>
+      <w:r>
+        <w:rPr>
+          <w:rFonts w:ascii="Courier New" w:hAnsi="Courier New" w:cs="Courier New"/>
+          <w:sz w:val="24"/>
+          <w:szCs w:val="24"/>
+        </w:rPr>
+        <w:t>time, thus avoiding overworking and the risk of getting sick because of overwork. The more consistent work would generate more output over</w:t>
+      </w:r>
+      <w:r>
+        <w:rPr>
+          <w:rFonts w:ascii="Courier New" w:hAnsi="Courier New" w:cs="Courier New"/>
+          <w:sz w:val="24"/>
+          <w:szCs w:val="24"/>
+        </w:rPr>
+        <w:t xml:space="preserve"> </w:t>
+      </w:r>
+      <w:r>
+        <w:rPr>
+          <w:rFonts w:ascii="Courier New" w:hAnsi="Courier New" w:cs="Courier New"/>
+          <w:sz w:val="24"/>
+          <w:szCs w:val="24"/>
+        </w:rPr>
+        <w:t>time. But masters do not always “listen to reason and humanity” (WN I.viii.44).</w:t>
       </w:r>
     </w:p>
     <w:p>
@@ -1199,314 +1765,6 @@
           <w:sz w:val="24"/>
           <w:szCs w:val="24"/>
         </w:rPr>
-        <w:t xml:space="preserve">The situation is different in Bengal, where the East India Company imposes an amount of restrictions in the labor (and goods) market that the demand for labor is so low to keep wages “to the most miserable and scanty subsistence” (WN I.viii.26). This implies that not everyone is able to obtain work, even at that miserably low wage. People thus starve or beg and die. “Want, famine, and mortality would immediately prevail” (ibid) so much so that a fertile land experienced the death from starvation of three or four hundred thousand people in a year (ibid). </w:t>
-      </w:r>
-    </w:p>
-    <w:p>
-      <w:pPr>
-        <w:spacing w:line="360" w:lineRule="auto"/>
-        <w:ind w:firstLine="720"/>
-        <w:rPr>
-          <w:rFonts w:ascii="Courier New" w:hAnsi="Courier New" w:cs="Courier New"/>
-          <w:sz w:val="24"/>
-          <w:szCs w:val="24"/>
-        </w:rPr>
-      </w:pPr>
-      <w:r>
-        <w:rPr>
-          <w:rFonts w:ascii="Courier New" w:hAnsi="Courier New" w:cs="Courier New"/>
-          <w:sz w:val="24"/>
-          <w:szCs w:val="24"/>
-        </w:rPr>
-        <w:t xml:space="preserve">Again here Smith links economic growth with happiness. A growing economy is “cheerful”; a stagnant economy is “dull”; and </w:t>
-      </w:r>
-      <w:r>
-        <w:rPr>
-          <w:rFonts w:ascii="Courier New" w:hAnsi="Courier New" w:cs="Courier New"/>
-          <w:sz w:val="24"/>
-          <w:szCs w:val="24"/>
-        </w:rPr>
-        <w:lastRenderedPageBreak/>
-        <w:t>a declining economy is “melancholic” (WN I.viii.43), he tells us.</w:t>
-      </w:r>
-    </w:p>
-    <w:p>
-      <w:pPr>
-        <w:spacing w:line="360" w:lineRule="auto"/>
-        <w:ind w:firstLine="720"/>
-        <w:rPr>
-          <w:rFonts w:ascii="Courier New" w:hAnsi="Courier New" w:cs="Courier New"/>
-          <w:sz w:val="24"/>
-          <w:szCs w:val="24"/>
-        </w:rPr>
-      </w:pPr>
-      <w:r>
-        <w:rPr>
-          <w:rFonts w:ascii="Courier New" w:hAnsi="Courier New" w:cs="Courier New"/>
-          <w:sz w:val="24"/>
-          <w:szCs w:val="24"/>
-        </w:rPr>
-        <w:t>Why?</w:t>
-      </w:r>
-    </w:p>
-    <w:p>
-      <w:pPr>
-        <w:spacing w:line="360" w:lineRule="auto"/>
-        <w:ind w:firstLine="720"/>
-        <w:rPr>
-          <w:rFonts w:ascii="Courier New" w:hAnsi="Courier New" w:cs="Courier New"/>
-          <w:sz w:val="24"/>
-          <w:szCs w:val="24"/>
-        </w:rPr>
-      </w:pPr>
-      <w:r>
-        <w:rPr>
-          <w:rFonts w:ascii="Courier New" w:hAnsi="Courier New" w:cs="Courier New"/>
-          <w:sz w:val="24"/>
-          <w:szCs w:val="24"/>
-        </w:rPr>
-        <w:t xml:space="preserve">Drowning your infants to death, or even having them drown like puppies by a specialized business, may not be an experience that generates much happiness. But unfortunately child mortality is the reality of poor countries, which experience little division of labor. In the highlands of Scotland, a woman would give birth to twenty children, only to see two of them grow to maturity (WN I.viii.37). The highlands of Scotland are also extremely poor due to the limited extent of the market. This implies, for Smith, that division of labor is very limited too. A person needs to be his own pin maker, his own baker, his own butcher, and his own brewer. There are no porters to be found in the Highlands, differently from London, for example. The limited size of the market limits division of labor, which limits economic growth, which in its turn limits the chance to survive. A child mortality of fifty percent is the rule in other parts of the country where economic growth is not present (WN I.viii.38).  </w:t>
-      </w:r>
-    </w:p>
-    <w:p>
-      <w:pPr>
-        <w:spacing w:line="360" w:lineRule="auto"/>
-        <w:ind w:firstLine="720"/>
-        <w:rPr>
-          <w:rFonts w:ascii="Courier New" w:hAnsi="Courier New" w:cs="Courier New"/>
-          <w:sz w:val="24"/>
-          <w:szCs w:val="24"/>
-        </w:rPr>
-      </w:pPr>
-      <w:r>
-        <w:rPr>
-          <w:rFonts w:ascii="Courier New" w:hAnsi="Courier New" w:cs="Courier New"/>
-          <w:sz w:val="24"/>
-          <w:szCs w:val="24"/>
-        </w:rPr>
-        <w:t xml:space="preserve">When Smith talks about the division of labor, which is limited by the extent of the market, being the source wealth, Smith is talking about the possibilities of economic growth that take people out of absolute poverty. When markets are restricted, division of labor is restricted. And when division of labor is restricted, opulence is restricted too. And this implies that poverty and death will persist. </w:t>
-      </w:r>
-    </w:p>
-    <w:p>
-      <w:pPr>
-        <w:spacing w:line="360" w:lineRule="auto"/>
-        <w:ind w:firstLine="720"/>
-        <w:rPr>
-          <w:rFonts w:ascii="Courier New" w:hAnsi="Courier New" w:cs="Courier New"/>
-          <w:sz w:val="24"/>
-          <w:szCs w:val="24"/>
-        </w:rPr>
-      </w:pPr>
-      <w:r>
-        <w:rPr>
-          <w:rFonts w:ascii="Courier New" w:hAnsi="Courier New" w:cs="Courier New"/>
-          <w:sz w:val="24"/>
-          <w:szCs w:val="24"/>
-        </w:rPr>
-        <w:t xml:space="preserve">Having high wages is thus for Smith a priority. High wages are a mark of prosperity, a source of population growth, and, remarkably of what we would call today, increasing returns to scale. High wages increase productivity and incentivize further </w:t>
-      </w:r>
-      <w:r>
-        <w:rPr>
-          <w:rFonts w:ascii="Courier New" w:hAnsi="Courier New" w:cs="Courier New"/>
-          <w:sz w:val="24"/>
-          <w:szCs w:val="24"/>
-        </w:rPr>
-        <w:lastRenderedPageBreak/>
-        <w:t xml:space="preserve">division of labor and innovation, which increases labor demand, increases wages, and again increases productivity. And the wheel goes on.  </w:t>
-      </w:r>
-    </w:p>
-    <w:p>
-      <w:pPr>
-        <w:spacing w:line="360" w:lineRule="auto"/>
-        <w:ind w:firstLine="720"/>
-        <w:rPr>
-          <w:rFonts w:ascii="Courier New" w:hAnsi="Courier New" w:cs="Courier New"/>
-          <w:sz w:val="24"/>
-          <w:szCs w:val="24"/>
-        </w:rPr>
-      </w:pPr>
-      <w:r>
-        <w:rPr>
-          <w:rFonts w:ascii="Courier New" w:hAnsi="Courier New" w:cs="Courier New"/>
-          <w:sz w:val="24"/>
-          <w:szCs w:val="24"/>
-        </w:rPr>
-        <w:t xml:space="preserve">Let’s see in detail how this works. </w:t>
-      </w:r>
-    </w:p>
-    <w:p>
-      <w:pPr>
-        <w:spacing w:line="360" w:lineRule="auto"/>
-        <w:ind w:firstLine="720"/>
-        <w:rPr>
-          <w:rFonts w:ascii="Courier New" w:hAnsi="Courier New" w:cs="Courier New"/>
-          <w:sz w:val="24"/>
-          <w:szCs w:val="24"/>
-        </w:rPr>
-      </w:pPr>
-      <w:r>
-        <w:rPr>
-          <w:rFonts w:ascii="Courier New" w:hAnsi="Courier New" w:cs="Courier New"/>
-          <w:sz w:val="24"/>
-          <w:szCs w:val="24"/>
-        </w:rPr>
-        <w:t xml:space="preserve">First of all, increasing wages comes from an increasing demand for labor, as we saw. That increasing demand is possible when labor market restrictions drop and when trade monopolies allow for an increasing size of the market. It is not an accident that Smith sees the discovery of the navigable routes to the East Indies and to America the two most important discoveries in humankind. They expand the market and allow for division of labor, which increased demand for labor, increased wages and allowed for an increased opulence, despite the monopolies and the massacre of indigenous populations. </w:t>
-      </w:r>
-    </w:p>
-    <w:p>
-      <w:pPr>
-        <w:spacing w:line="360" w:lineRule="auto"/>
-        <w:ind w:firstLine="720"/>
-        <w:rPr>
-          <w:rFonts w:ascii="Courier New" w:hAnsi="Courier New" w:cs="Courier New"/>
-          <w:sz w:val="24"/>
-          <w:szCs w:val="24"/>
-        </w:rPr>
-      </w:pPr>
-      <w:r>
-        <w:rPr>
-          <w:rFonts w:ascii="Courier New" w:hAnsi="Courier New" w:cs="Courier New"/>
-          <w:sz w:val="24"/>
-          <w:szCs w:val="24"/>
-        </w:rPr>
-        <w:t xml:space="preserve">Second of all, workers respond to incentives, according to Smith. Low wages give less incentives to work than high wages. It is true that high wages may occasionally cause an increase in leisure, but </w:t>
-      </w:r>
-    </w:p>
-    <w:p>
-      <w:pPr>
-        <w:spacing w:line="360" w:lineRule="auto"/>
-        <w:ind w:left="720"/>
-        <w:rPr>
-          <w:rFonts w:ascii="Courier New" w:hAnsi="Courier New" w:cs="Courier New"/>
-          <w:sz w:val="24"/>
-          <w:szCs w:val="24"/>
-        </w:rPr>
-      </w:pPr>
-      <w:r>
-        <w:rPr>
-          <w:rFonts w:ascii="Courier New" w:hAnsi="Courier New" w:cs="Courier New"/>
-          <w:sz w:val="24"/>
-          <w:szCs w:val="24"/>
-        </w:rPr>
-        <w:t>that is should have this effect upon the greater part, of that men in general should work better when they are ill fed than when they are well fed, when they are disheartened than when they are in good spirits, when they are frequently sick than when they are generally in good health, seems not very probable (WN I.viii.45)</w:t>
-      </w:r>
-    </w:p>
-    <w:p>
-      <w:pPr>
-        <w:spacing w:line="360" w:lineRule="auto"/>
-        <w:rPr>
-          <w:rFonts w:ascii="Courier New" w:hAnsi="Courier New" w:cs="Courier New"/>
-          <w:sz w:val="24"/>
-          <w:szCs w:val="24"/>
-        </w:rPr>
-      </w:pPr>
-      <w:r>
-        <w:rPr>
-          <w:rFonts w:ascii="Courier New" w:hAnsi="Courier New" w:cs="Courier New"/>
-          <w:sz w:val="24"/>
-          <w:szCs w:val="24"/>
-        </w:rPr>
-        <w:t xml:space="preserve">Yet, in Smith’s time, the idea of a backward bending labor supply, as we call it today, had a peculiar twist. Low wages were considered key to increase international competitiveness and thus to better a country’s balance of trade. In addition, poverty was often associated with natural slothfulness. Poor people are poor because they are naturally lazy. If one does not </w:t>
-      </w:r>
-      <w:r>
-        <w:rPr>
-          <w:rFonts w:ascii="Courier New" w:hAnsi="Courier New" w:cs="Courier New"/>
-          <w:sz w:val="24"/>
-          <w:szCs w:val="24"/>
-        </w:rPr>
-        <w:lastRenderedPageBreak/>
-        <w:t>give them a reason to work, they will not; and they will spend their time in debauching activities. It is thus imperative, some of Smith’s contemporary would claim, to keep the working poor’s wages to a minimum, that is, to impose a maximum wage by law on the poor, so that they will keep working and not drinking. Smith objects these ideas</w:t>
-      </w:r>
-      <w:r>
-        <w:rPr>
-          <w:rStyle w:val="EndnoteReference"/>
-          <w:rFonts w:ascii="Courier New" w:hAnsi="Courier New" w:cs="Courier New"/>
-          <w:sz w:val="24"/>
-          <w:szCs w:val="24"/>
-        </w:rPr>
-        <w:endnoteReference w:id="7"/>
-      </w:r>
-      <w:r>
-        <w:rPr>
-          <w:rFonts w:ascii="Courier New" w:hAnsi="Courier New" w:cs="Courier New"/>
-          <w:sz w:val="24"/>
-          <w:szCs w:val="24"/>
-        </w:rPr>
-        <w:t>.</w:t>
-      </w:r>
-    </w:p>
-    <w:p>
-      <w:pPr>
-        <w:spacing w:line="360" w:lineRule="auto"/>
-        <w:ind w:firstLine="720"/>
-        <w:rPr>
-          <w:rFonts w:ascii="Courier New" w:hAnsi="Courier New" w:cs="Courier New"/>
-          <w:sz w:val="24"/>
-          <w:szCs w:val="24"/>
-        </w:rPr>
-      </w:pPr>
-      <w:r>
-        <w:rPr>
-          <w:rFonts w:ascii="Courier New" w:hAnsi="Courier New" w:cs="Courier New"/>
-          <w:sz w:val="24"/>
-          <w:szCs w:val="24"/>
-        </w:rPr>
-        <w:t>First of all, as we saw, for Smith the division of labor is the source of opulence as it allows to develop specialized skills which increase productivity. What is relevant to note here is that for Smith, specialization does not derive from comparative advantages, rather, special talents and skills are a consequence of specialization. It is indeed difficult to note any difference in talents in children before the age of six or eight, in Smith’s account. It is only after that age, the age in which children begin to work, that one starts to see differences. Those differences are the consequences of their employment or education, are the consequences of nurture not of nature, as we would say today</w:t>
-      </w:r>
-      <w:r>
-        <w:rPr>
-          <w:rStyle w:val="EndnoteReference"/>
-          <w:rFonts w:ascii="Courier New" w:hAnsi="Courier New" w:cs="Courier New"/>
-          <w:sz w:val="24"/>
-          <w:szCs w:val="24"/>
-        </w:rPr>
-        <w:endnoteReference w:id="8"/>
-      </w:r>
-      <w:r>
-        <w:rPr>
-          <w:rFonts w:ascii="Courier New" w:hAnsi="Courier New" w:cs="Courier New"/>
-          <w:sz w:val="24"/>
-          <w:szCs w:val="24"/>
-        </w:rPr>
-        <w:t>. So for Smith nobody is lazy or slothful by nature. But “laziness” is a result of incentives.</w:t>
-      </w:r>
-    </w:p>
-    <w:p>
-      <w:pPr>
-        <w:spacing w:line="360" w:lineRule="auto"/>
-        <w:ind w:firstLine="720"/>
-        <w:rPr>
-          <w:rFonts w:ascii="Courier New" w:hAnsi="Courier New" w:cs="Courier New"/>
-          <w:sz w:val="24"/>
-          <w:szCs w:val="24"/>
-        </w:rPr>
-      </w:pPr>
-      <w:r>
-        <w:rPr>
-          <w:rFonts w:ascii="Courier New" w:hAnsi="Courier New" w:cs="Courier New"/>
-          <w:sz w:val="24"/>
-          <w:szCs w:val="24"/>
-        </w:rPr>
-        <w:t>Smith agrees that it is true that some workers who are (well) paid by piece, work only four days a week. But for Smith this is because they exhausted themselves in those four days and they do not have any more energy to work the rest of the week. The higher wages induced them to work harder, not less. Higher wages increase productivity, not decrease it (WN I.viii.44). Indeed, Smith speculates, if wages were consistently higher, and work moderate, people would spread out their work overtime, thus avoiding overworking and the risk of getting sick because of overwork. The more consistent work would generate more output overtime. But masters do not always “listen to reason and humanity” (WN I.viii.44).</w:t>
-      </w:r>
-    </w:p>
-    <w:p>
-      <w:pPr>
-        <w:spacing w:line="360" w:lineRule="auto"/>
-        <w:ind w:firstLine="720"/>
-        <w:rPr>
-          <w:rFonts w:ascii="Courier New" w:hAnsi="Courier New" w:cs="Courier New"/>
-          <w:sz w:val="24"/>
-          <w:szCs w:val="24"/>
-        </w:rPr>
-      </w:pPr>
-      <w:r>
-        <w:rPr>
-          <w:rFonts w:ascii="Courier New" w:hAnsi="Courier New" w:cs="Courier New"/>
-          <w:sz w:val="24"/>
-          <w:szCs w:val="24"/>
-        </w:rPr>
-        <w:lastRenderedPageBreak/>
         <w:t xml:space="preserve">Furthermore, </w:t>
       </w:r>
     </w:p>
@@ -1568,7 +1826,34 @@
           <w:sz w:val="24"/>
           <w:szCs w:val="24"/>
         </w:rPr>
-        <w:t xml:space="preserve">, of professors of the University of Oxford, where professors only pretend to teach because they are paid regardless of their classroom performance, is telling. Professors who are paid directly by students are instead better teachers and better bringers of innovation in the curriculum (WN V). Apprentices, who work for free for a few years to earn the right to then be masters, learn to be lazy not the actual trade. And, for Smith, the least productive labor of all is enslaved labor. Enslaved labor has the incentives to work as little as possible and to eat as much as possible. The enslaved individuals will do the minimum necessary to survive and nothing more. This is why, for Smith, it is the most expensive kind of labor and it can be employed only in the most profitable industry such as sugar and cotton production. </w:t>
+        <w:t xml:space="preserve">, of professors of the University of Oxford, where professors only pretend to teach because they are paid regardless of their classroom performance, is telling. Professors who are paid directly by students are instead better teachers and better bringers of innovation in the curriculum (WN V). Apprentices, who work for free for a few years to earn the right to then be masters, learn to be lazy </w:t>
+      </w:r>
+      <w:r>
+        <w:rPr>
+          <w:rFonts w:ascii="Courier New" w:hAnsi="Courier New" w:cs="Courier New"/>
+          <w:sz w:val="24"/>
+          <w:szCs w:val="24"/>
+        </w:rPr>
+        <w:t>rather than</w:t>
+      </w:r>
+      <w:bookmarkStart w:id="0" w:name="_GoBack"/>
+      <w:bookmarkEnd w:id="0"/>
+      <w:r>
+        <w:rPr>
+          <w:rFonts w:ascii="Courier New" w:hAnsi="Courier New" w:cs="Courier New"/>
+          <w:sz w:val="24"/>
+          <w:szCs w:val="24"/>
+        </w:rPr>
+        <w:t xml:space="preserve"> the actual trade. And, for Smith, the least productive labor of all </w:t>
+      </w:r>
+      <w:r>
+        <w:rPr>
+          <w:rFonts w:ascii="Courier New" w:hAnsi="Courier New" w:cs="Courier New"/>
+          <w:sz w:val="24"/>
+          <w:szCs w:val="24"/>
+        </w:rPr>
+        <w:lastRenderedPageBreak/>
+        <w:t xml:space="preserve">is enslaved labor. Enslaved labor has the incentives to work as little as possible and to eat as much as possible. The enslaved individuals will do the minimum necessary to survive and nothing more. This is why, for Smith, it is the most expensive kind of labor and it can be employed only in the most profitable industry such as sugar and cotton production. </w:t>
       </w:r>
     </w:p>
     <w:p>
@@ -1590,7 +1875,6 @@
           <w:sz w:val="24"/>
           <w:szCs w:val="24"/>
         </w:rPr>
-        <w:lastRenderedPageBreak/>
         <w:t xml:space="preserve">So, to conclude, liberal wages, as Smith calls them, generate the incentives to increase productivity, which gives incentives to divide labor more, and be even more productive. </w:t>
       </w:r>
     </w:p>
@@ -1761,32 +2045,21 @@
           <w:sz w:val="24"/>
           <w:szCs w:val="24"/>
         </w:rPr>
-        <w:t xml:space="preserve">Division of labor allows for the virtuous spiral of increasing returns to kick in, so that hopefully the economy will produce enough to support the life of all, including the ones who are not able to work. This is the miracle of the division of labor which must be accompanied by the extent of the market and freedom of movement. It lifts people out of poverty so that there is no need to “be reduced, or at least think [of </w:t>
-      </w:r>
-      <w:r>
-        <w:rPr>
-          <w:rFonts w:ascii="Courier New" w:hAnsi="Courier New" w:cs="Courier New"/>
-          <w:sz w:val="24"/>
-          <w:szCs w:val="24"/>
-        </w:rPr>
         <w:lastRenderedPageBreak/>
-        <w:t>being] reduced, to the necessity sometimes of directly destroying, and sometimes abandoning their infants, their old people and those afflicted by lingering diseases, to perish with hunger, or to be devoured by wild beasts” (WN intro.4).</w:t>
-      </w:r>
-    </w:p>
-    <w:p>
-      <w:pPr>
-        <w:spacing w:line="360" w:lineRule="auto"/>
-        <w:rPr>
-          <w:rFonts w:ascii="Courier New" w:hAnsi="Courier New" w:cs="Courier New"/>
-          <w:sz w:val="24"/>
-          <w:szCs w:val="24"/>
-        </w:rPr>
-      </w:pPr>
-    </w:p>
-    <w:p>
-      <w:bookmarkStart w:id="0" w:name="_GoBack"/>
-      <w:bookmarkEnd w:id="0"/>
-    </w:p>
+        <w:t>Division of labor allows for the virtuous spiral of increasing returns to kick in, so that hopefully the economy will produce enough to support the life of all, including the ones who are not able to work. This is the miracle of the division of labor which must be accompanied by the extent of the market and freedom of movement. It lifts people out of poverty so that there is no need to “be reduced, or at least think [of being] reduced, to the necessity sometimes of directly destroying, and sometimes abandoning their infants, their old people and those afflicted by lingering diseases, to perish with hunger, or to be devoured by wild beasts” (WN intro.4).</w:t>
+      </w:r>
+    </w:p>
+    <w:p>
+      <w:pPr>
+        <w:spacing w:line="360" w:lineRule="auto"/>
+        <w:rPr>
+          <w:rFonts w:ascii="Courier New" w:hAnsi="Courier New" w:cs="Courier New"/>
+          <w:sz w:val="24"/>
+          <w:szCs w:val="24"/>
+        </w:rPr>
+      </w:pPr>
+    </w:p>
+    <w:p/>
     <w:sectPr>
       <w:endnotePr>
         <w:numFmt w:val="decimal"/>
@@ -3639,7 +3912,7 @@
 </file>
 
 <file path=customXml/itemProps1.xml><?xml version="1.0" encoding="utf-8"?>
-<ds:datastoreItem xmlns:ds="http://schemas.openxmlformats.org/officeDocument/2006/customXml" ds:itemID="{D2AD0F75-C0B5-445D-9B0E-F408900CC92F}">
+<ds:datastoreItem xmlns:ds="http://schemas.openxmlformats.org/officeDocument/2006/customXml" ds:itemID="{5FAA3402-722C-4AA5-9C98-363295836385}">
   <ds:schemaRefs>
     <ds:schemaRef ds:uri="http://schemas.openxmlformats.org/officeDocument/2006/bibliography"/>
   </ds:schemaRefs>

</xml_diff>